<commit_message>
Completed introduction and data preparation section.
</commit_message>
<xml_diff>
--- a/HDip_AI_CA2_DVT_Report_sba24098.docx
+++ b/HDip_AI_CA2_DVT_Report_sba24098.docx
@@ -803,7 +803,7 @@
                 <w:szCs w:val="32"/>
                 <w:rtl w:val="0"/>
               </w:rPr>
-              <w:t xml:space="preserve">5th May 2025</w:t>
+              <w:t xml:space="preserve">7th May 2025</w:t>
             </w:r>
             <w:r>
               <w:rPr>
@@ -1182,6 +1182,150 @@
               <w:rtl w:val="0"/>
             </w:rPr>
           </w:r>
+        </w:p>
+        <w:p>
+          <w:pPr>
+            <w:widowControl w:val="0"/>
+            <w:tabs>
+              <w:tab w:val="right" w:leader="dot" w:pos="12000"/>
+            </w:tabs>
+            <w:spacing w:before="60" w:line="240" w:lineRule="auto"/>
+            <w:rPr>
+              <w:rFonts w:ascii="Arial" w:cs="Arial" w:eastAsia="Arial" w:hAnsi="Arial"/>
+              <w:b w:val="1"/>
+              <w:i w:val="0"/>
+              <w:smallCaps w:val="0"/>
+              <w:strike w:val="0"/>
+              <w:color w:val="000000"/>
+              <w:sz w:val="22"/>
+              <w:szCs w:val="22"/>
+              <w:u w:val="none"/>
+              <w:shd w:fill="auto" w:val="clear"/>
+              <w:vertAlign w:val="baseline"/>
+            </w:rPr>
+          </w:pPr>
+          <w:hyperlink w:anchor="_jfc9wfy6e8im">
+            <w:r>
+              <w:rPr>
+                <w:rFonts w:ascii="Arial" w:cs="Arial" w:eastAsia="Arial" w:hAnsi="Arial"/>
+                <w:b w:val="1"/>
+                <w:i w:val="0"/>
+                <w:smallCaps w:val="0"/>
+                <w:strike w:val="0"/>
+                <w:color w:val="000000"/>
+                <w:sz w:val="22"/>
+                <w:szCs w:val="22"/>
+                <w:u w:val="none"/>
+                <w:shd w:fill="auto" w:val="clear"/>
+                <w:vertAlign w:val="baseline"/>
+                <w:rtl w:val="0"/>
+              </w:rPr>
+              <w:t xml:space="preserve">Data Preparation Action and Justification</w:t>
+              <w:tab/>
+              <w:t xml:space="preserve">1</w:t>
+            </w:r>
+          </w:hyperlink>
+          <w:r>
+            <w:rPr>
+              <w:rtl w:val="0"/>
+            </w:rPr>
+          </w:r>
+        </w:p>
+        <w:p>
+          <w:pPr>
+            <w:widowControl w:val="0"/>
+            <w:tabs>
+              <w:tab w:val="right" w:leader="dot" w:pos="12000"/>
+            </w:tabs>
+            <w:spacing w:before="60" w:line="240" w:lineRule="auto"/>
+            <w:rPr>
+              <w:rFonts w:ascii="Arial" w:cs="Arial" w:eastAsia="Arial" w:hAnsi="Arial"/>
+              <w:b w:val="1"/>
+              <w:i w:val="0"/>
+              <w:smallCaps w:val="0"/>
+              <w:strike w:val="0"/>
+              <w:color w:val="000000"/>
+              <w:sz w:val="22"/>
+              <w:szCs w:val="22"/>
+              <w:u w:val="none"/>
+              <w:shd w:fill="auto" w:val="clear"/>
+              <w:vertAlign w:val="baseline"/>
+            </w:rPr>
+          </w:pPr>
+          <w:hyperlink w:anchor="_jk2yflte0z0c">
+            <w:r>
+              <w:rPr>
+                <w:rFonts w:ascii="Arial" w:cs="Arial" w:eastAsia="Arial" w:hAnsi="Arial"/>
+                <w:b w:val="1"/>
+                <w:i w:val="0"/>
+                <w:smallCaps w:val="0"/>
+                <w:strike w:val="0"/>
+                <w:color w:val="000000"/>
+                <w:sz w:val="22"/>
+                <w:szCs w:val="22"/>
+                <w:u w:val="none"/>
+                <w:shd w:fill="auto" w:val="clear"/>
+                <w:vertAlign w:val="baseline"/>
+                <w:rtl w:val="0"/>
+              </w:rPr>
+              <w:t xml:space="preserve">Data Transformation and Feature Engineering</w:t>
+              <w:tab/>
+              <w:t xml:space="preserve">2</w:t>
+            </w:r>
+          </w:hyperlink>
+          <w:r>
+            <w:rPr>
+              <w:rtl w:val="0"/>
+            </w:rPr>
+          </w:r>
+        </w:p>
+        <w:p>
+          <w:pPr>
+            <w:widowControl w:val="0"/>
+            <w:tabs>
+              <w:tab w:val="right" w:leader="dot" w:pos="12000"/>
+            </w:tabs>
+            <w:spacing w:before="60" w:line="240" w:lineRule="auto"/>
+            <w:rPr>
+              <w:rFonts w:ascii="Arial" w:cs="Arial" w:eastAsia="Arial" w:hAnsi="Arial"/>
+              <w:b w:val="1"/>
+              <w:i w:val="0"/>
+              <w:smallCaps w:val="0"/>
+              <w:strike w:val="0"/>
+              <w:color w:val="000000"/>
+              <w:sz w:val="22"/>
+              <w:szCs w:val="22"/>
+              <w:u w:val="none"/>
+              <w:shd w:fill="auto" w:val="clear"/>
+              <w:vertAlign w:val="baseline"/>
+            </w:rPr>
+          </w:pPr>
+          <w:hyperlink w:anchor="_vcde5if7357">
+            <w:r>
+              <w:rPr>
+                <w:rFonts w:ascii="Arial" w:cs="Arial" w:eastAsia="Arial" w:hAnsi="Arial"/>
+                <w:b w:val="1"/>
+                <w:i w:val="0"/>
+                <w:smallCaps w:val="0"/>
+                <w:strike w:val="0"/>
+                <w:color w:val="000000"/>
+                <w:sz w:val="22"/>
+                <w:szCs w:val="22"/>
+                <w:u w:val="none"/>
+                <w:shd w:fill="auto" w:val="clear"/>
+                <w:vertAlign w:val="baseline"/>
+                <w:rtl w:val="0"/>
+              </w:rPr>
+              <w:t xml:space="preserve">Dashboard Design</w:t>
+              <w:tab/>
+              <w:t xml:space="preserve">2</w:t>
+            </w:r>
+          </w:hyperlink>
+          <w:r>
+            <w:rPr>
+              <w:rtl w:val="0"/>
+            </w:rPr>
+          </w:r>
           <w:r>
             <w:fldChar w:fldCharType="end"/>
           </w:r>
@@ -1228,7 +1372,846 @@
     </w:p>
     <w:p>
       <w:pPr>
+        <w:rPr/>
+      </w:pPr>
+      <w:r>
+        <w:rPr>
+          <w:rtl w:val="0"/>
+        </w:rPr>
+      </w:r>
+    </w:p>
+    <w:p>
+      <w:pPr>
+        <w:rPr>
+          <w:rFonts w:ascii="Calibri" w:cs="Calibri" w:eastAsia="Calibri" w:hAnsi="Calibri"/>
+        </w:rPr>
+      </w:pPr>
+      <w:r>
+        <w:rPr>
+          <w:rFonts w:ascii="Calibri" w:cs="Calibri" w:eastAsia="Calibri" w:hAnsi="Calibri"/>
+          <w:rtl w:val="0"/>
+        </w:rPr>
+        <w:t xml:space="preserve">In this assessment, I have created an interactive dashboard that displays the UK population density for mid-2011 and mid-2022. The dashboard is specifically designed for the young adult demographic (ages 18–35). In this report I will be providing details on the data preparation I have taken and the design choices that I have made to ensure the dashboard is both engaging and relevant to the target demographic.</w:t>
+      </w:r>
+      <w:r>
+        <w:rPr>
+          <w:rtl w:val="0"/>
+        </w:rPr>
+      </w:r>
+    </w:p>
+    <w:p>
+      <w:pPr>
+        <w:pStyle w:val="Heading1"/>
         <w:spacing w:after="160" w:line="259" w:lineRule="auto"/>
+        <w:rPr>
+          <w:rFonts w:ascii="Calibri" w:cs="Calibri" w:eastAsia="Calibri" w:hAnsi="Calibri"/>
+        </w:rPr>
+      </w:pPr>
+      <w:bookmarkStart w:colFirst="0" w:colLast="0" w:name="_jfc9wfy6e8im" w:id="1"/>
+      <w:bookmarkEnd w:id="1"/>
+      <w:r>
+        <w:rPr>
+          <w:rFonts w:ascii="Calibri" w:cs="Calibri" w:eastAsia="Calibri" w:hAnsi="Calibri"/>
+          <w:rtl w:val="0"/>
+        </w:rPr>
+        <w:t xml:space="preserve">Data Preparation Action and Justification</w:t>
+      </w:r>
+    </w:p>
+    <w:p>
+      <w:pPr>
+        <w:spacing w:after="240" w:before="240" w:lineRule="auto"/>
+        <w:rPr>
+          <w:rFonts w:ascii="Calibri" w:cs="Calibri" w:eastAsia="Calibri" w:hAnsi="Calibri"/>
+        </w:rPr>
+      </w:pPr>
+      <w:r>
+        <w:rPr>
+          <w:rFonts w:ascii="Calibri" w:cs="Calibri" w:eastAsia="Calibri" w:hAnsi="Calibri"/>
+          <w:rtl w:val="0"/>
+        </w:rPr>
+        <w:t xml:space="preserve">From reviewing the Excel file (mye22final.xlsx) for this assessment, I identified multiple sheets containing detailed data on the UK population and geographical distribution. For this analysis, I used the sheets named MYEB1 and MYE5 for the following reasons:</w:t>
+      </w:r>
+    </w:p>
+    <w:p>
+      <w:pPr>
+        <w:numPr>
+          <w:ilvl w:val="0"/>
+          <w:numId w:val="1"/>
+        </w:numPr>
+        <w:spacing w:after="0" w:afterAutospacing="0" w:before="240" w:lineRule="auto"/>
+        <w:ind w:left="720" w:hanging="360"/>
+      </w:pPr>
+      <w:r>
+        <w:rPr>
+          <w:rFonts w:ascii="Calibri" w:cs="Calibri" w:eastAsia="Calibri" w:hAnsi="Calibri"/>
+          <w:b w:val="1"/>
+          <w:rtl w:val="0"/>
+        </w:rPr>
+        <w:t xml:space="preserve">MYEB1</w:t>
+      </w:r>
+      <w:r>
+        <w:rPr>
+          <w:rFonts w:ascii="Calibri" w:cs="Calibri" w:eastAsia="Calibri" w:hAnsi="Calibri"/>
+          <w:rtl w:val="0"/>
+        </w:rPr>
+        <w:t xml:space="preserve">: Provides population estimates for mid-2011 and mid-2022, categorized by gender, age, and location.</w:t>
+      </w:r>
+    </w:p>
+    <w:p>
+      <w:pPr>
+        <w:numPr>
+          <w:ilvl w:val="0"/>
+          <w:numId w:val="1"/>
+        </w:numPr>
+        <w:spacing w:after="240" w:before="0" w:beforeAutospacing="0" w:lineRule="auto"/>
+        <w:ind w:left="720" w:hanging="360"/>
+      </w:pPr>
+      <w:r>
+        <w:rPr>
+          <w:rFonts w:ascii="Calibri" w:cs="Calibri" w:eastAsia="Calibri" w:hAnsi="Calibri"/>
+          <w:b w:val="1"/>
+          <w:rtl w:val="0"/>
+        </w:rPr>
+        <w:t xml:space="preserve">MYE5</w:t>
+      </w:r>
+      <w:r>
+        <w:rPr>
+          <w:rFonts w:ascii="Calibri" w:cs="Calibri" w:eastAsia="Calibri" w:hAnsi="Calibri"/>
+          <w:rtl w:val="0"/>
+        </w:rPr>
+        <w:t xml:space="preserve">: Contains population density data for UK local authorities in mid-2011 and mid-2022, including location, area (in square kilometers), and estimated population.</w:t>
+      </w:r>
+    </w:p>
+    <w:p>
+      <w:pPr>
+        <w:rPr>
+          <w:rFonts w:ascii="Calibri" w:cs="Calibri" w:eastAsia="Calibri" w:hAnsi="Calibri"/>
+        </w:rPr>
+      </w:pPr>
+      <w:r>
+        <w:rPr>
+          <w:rFonts w:ascii="Calibri" w:cs="Calibri" w:eastAsia="Calibri" w:hAnsi="Calibri"/>
+          <w:rtl w:val="0"/>
+        </w:rPr>
+        <w:t xml:space="preserve">These sheets contain the gender, age, and location data to compare geographic population density in the UK between mid-2011 and mid-2022. I have taken the following action for the data preparation below:</w:t>
+      </w:r>
+    </w:p>
+    <w:p>
+      <w:pPr>
+        <w:rPr>
+          <w:rFonts w:ascii="Calibri" w:cs="Calibri" w:eastAsia="Calibri" w:hAnsi="Calibri"/>
+        </w:rPr>
+      </w:pPr>
+      <w:r>
+        <w:rPr>
+          <w:rtl w:val="0"/>
+        </w:rPr>
+      </w:r>
+    </w:p>
+    <w:tbl>
+      <w:tblPr>
+        <w:tblStyle w:val="Table2"/>
+        <w:tblW w:w="10245.0" w:type="dxa"/>
+        <w:jc w:val="left"/>
+        <w:tblBorders>
+          <w:top w:color="000000" w:space="0" w:sz="8" w:val="single"/>
+          <w:left w:color="000000" w:space="0" w:sz="8" w:val="single"/>
+          <w:bottom w:color="000000" w:space="0" w:sz="8" w:val="single"/>
+          <w:right w:color="000000" w:space="0" w:sz="8" w:val="single"/>
+          <w:insideH w:color="000000" w:space="0" w:sz="8" w:val="single"/>
+          <w:insideV w:color="000000" w:space="0" w:sz="8" w:val="single"/>
+        </w:tblBorders>
+        <w:tblLayout w:type="fixed"/>
+        <w:tblLook w:val="0600"/>
+      </w:tblPr>
+      <w:tblGrid>
+        <w:gridCol w:w="2940"/>
+        <w:gridCol w:w="7305"/>
+        <w:tblGridChange w:id="0">
+          <w:tblGrid>
+            <w:gridCol w:w="2940"/>
+            <w:gridCol w:w="7305"/>
+          </w:tblGrid>
+        </w:tblGridChange>
+      </w:tblGrid>
+      <w:tr>
+        <w:trPr>
+          <w:cantSplit w:val="0"/>
+          <w:tblHeader w:val="0"/>
+        </w:trPr>
+        <w:tc>
+          <w:tcPr>
+            <w:shd w:fill="d9d9d9" w:val="clear"/>
+            <w:tcMar>
+              <w:top w:w="100.0" w:type="dxa"/>
+              <w:left w:w="100.0" w:type="dxa"/>
+              <w:bottom w:w="100.0" w:type="dxa"/>
+              <w:right w:w="100.0" w:type="dxa"/>
+            </w:tcMar>
+            <w:vAlign w:val="top"/>
+          </w:tcPr>
+          <w:p>
+            <w:pPr>
+              <w:keepNext w:val="0"/>
+              <w:keepLines w:val="0"/>
+              <w:pageBreakBefore w:val="0"/>
+              <w:widowControl w:val="0"/>
+              <w:pBdr>
+                <w:top w:space="0" w:sz="0" w:val="nil"/>
+                <w:left w:space="0" w:sz="0" w:val="nil"/>
+                <w:bottom w:space="0" w:sz="0" w:val="nil"/>
+                <w:right w:space="0" w:sz="0" w:val="nil"/>
+                <w:between w:space="0" w:sz="0" w:val="nil"/>
+              </w:pBdr>
+              <w:shd w:fill="auto" w:val="clear"/>
+              <w:spacing w:after="0" w:before="0" w:line="240" w:lineRule="auto"/>
+              <w:ind w:left="0" w:right="0" w:firstLine="0"/>
+              <w:jc w:val="left"/>
+              <w:rPr>
+                <w:rFonts w:ascii="Calibri" w:cs="Calibri" w:eastAsia="Calibri" w:hAnsi="Calibri"/>
+                <w:b w:val="1"/>
+              </w:rPr>
+            </w:pPr>
+            <w:r>
+              <w:rPr>
+                <w:rFonts w:ascii="Calibri" w:cs="Calibri" w:eastAsia="Calibri" w:hAnsi="Calibri"/>
+                <w:b w:val="1"/>
+                <w:rtl w:val="0"/>
+              </w:rPr>
+              <w:t xml:space="preserve">Data Preparation Actions</w:t>
+            </w:r>
+          </w:p>
+        </w:tc>
+        <w:tc>
+          <w:tcPr>
+            <w:shd w:fill="d9d9d9" w:val="clear"/>
+            <w:tcMar>
+              <w:top w:w="100.0" w:type="dxa"/>
+              <w:left w:w="100.0" w:type="dxa"/>
+              <w:bottom w:w="100.0" w:type="dxa"/>
+              <w:right w:w="100.0" w:type="dxa"/>
+            </w:tcMar>
+            <w:vAlign w:val="top"/>
+          </w:tcPr>
+          <w:p>
+            <w:pPr>
+              <w:keepNext w:val="0"/>
+              <w:keepLines w:val="0"/>
+              <w:pageBreakBefore w:val="0"/>
+              <w:widowControl w:val="0"/>
+              <w:pBdr>
+                <w:top w:space="0" w:sz="0" w:val="nil"/>
+                <w:left w:space="0" w:sz="0" w:val="nil"/>
+                <w:bottom w:space="0" w:sz="0" w:val="nil"/>
+                <w:right w:space="0" w:sz="0" w:val="nil"/>
+                <w:between w:space="0" w:sz="0" w:val="nil"/>
+              </w:pBdr>
+              <w:shd w:fill="auto" w:val="clear"/>
+              <w:spacing w:after="0" w:before="0" w:line="240" w:lineRule="auto"/>
+              <w:ind w:left="0" w:right="0" w:firstLine="0"/>
+              <w:jc w:val="left"/>
+              <w:rPr>
+                <w:rFonts w:ascii="Calibri" w:cs="Calibri" w:eastAsia="Calibri" w:hAnsi="Calibri"/>
+                <w:b w:val="1"/>
+              </w:rPr>
+            </w:pPr>
+            <w:r>
+              <w:rPr>
+                <w:rFonts w:ascii="Calibri" w:cs="Calibri" w:eastAsia="Calibri" w:hAnsi="Calibri"/>
+                <w:b w:val="1"/>
+                <w:rtl w:val="0"/>
+              </w:rPr>
+              <w:t xml:space="preserve">Description</w:t>
+            </w:r>
+          </w:p>
+        </w:tc>
+      </w:tr>
+      <w:tr>
+        <w:trPr>
+          <w:cantSplit w:val="0"/>
+          <w:tblHeader w:val="0"/>
+        </w:trPr>
+        <w:tc>
+          <w:tcPr>
+            <w:shd w:fill="auto" w:val="clear"/>
+            <w:tcMar>
+              <w:top w:w="100.0" w:type="dxa"/>
+              <w:left w:w="100.0" w:type="dxa"/>
+              <w:bottom w:w="100.0" w:type="dxa"/>
+              <w:right w:w="100.0" w:type="dxa"/>
+            </w:tcMar>
+            <w:vAlign w:val="top"/>
+          </w:tcPr>
+          <w:p>
+            <w:pPr>
+              <w:keepNext w:val="0"/>
+              <w:keepLines w:val="0"/>
+              <w:pageBreakBefore w:val="0"/>
+              <w:widowControl w:val="0"/>
+              <w:pBdr>
+                <w:top w:space="0" w:sz="0" w:val="nil"/>
+                <w:left w:space="0" w:sz="0" w:val="nil"/>
+                <w:bottom w:space="0" w:sz="0" w:val="nil"/>
+                <w:right w:space="0" w:sz="0" w:val="nil"/>
+                <w:between w:space="0" w:sz="0" w:val="nil"/>
+              </w:pBdr>
+              <w:shd w:fill="auto" w:val="clear"/>
+              <w:spacing w:after="0" w:before="0" w:line="240" w:lineRule="auto"/>
+              <w:ind w:left="0" w:right="0" w:firstLine="0"/>
+              <w:jc w:val="left"/>
+              <w:rPr>
+                <w:rFonts w:ascii="Calibri" w:cs="Calibri" w:eastAsia="Calibri" w:hAnsi="Calibri"/>
+                <w:b w:val="1"/>
+              </w:rPr>
+            </w:pPr>
+            <w:r>
+              <w:rPr>
+                <w:rFonts w:ascii="Calibri" w:cs="Calibri" w:eastAsia="Calibri" w:hAnsi="Calibri"/>
+                <w:b w:val="1"/>
+                <w:rtl w:val="0"/>
+              </w:rPr>
+              <w:t xml:space="preserve">Data Inspection </w:t>
+            </w:r>
+          </w:p>
+        </w:tc>
+        <w:tc>
+          <w:tcPr>
+            <w:shd w:fill="auto" w:val="clear"/>
+            <w:tcMar>
+              <w:top w:w="100.0" w:type="dxa"/>
+              <w:left w:w="100.0" w:type="dxa"/>
+              <w:bottom w:w="100.0" w:type="dxa"/>
+              <w:right w:w="100.0" w:type="dxa"/>
+            </w:tcMar>
+            <w:vAlign w:val="top"/>
+          </w:tcPr>
+          <w:p>
+            <w:pPr>
+              <w:keepNext w:val="0"/>
+              <w:keepLines w:val="0"/>
+              <w:pageBreakBefore w:val="0"/>
+              <w:widowControl w:val="0"/>
+              <w:pBdr>
+                <w:top w:space="0" w:sz="0" w:val="nil"/>
+                <w:left w:space="0" w:sz="0" w:val="nil"/>
+                <w:bottom w:space="0" w:sz="0" w:val="nil"/>
+                <w:right w:space="0" w:sz="0" w:val="nil"/>
+                <w:between w:space="0" w:sz="0" w:val="nil"/>
+              </w:pBdr>
+              <w:shd w:fill="auto" w:val="clear"/>
+              <w:spacing w:after="0" w:before="0" w:line="240" w:lineRule="auto"/>
+              <w:ind w:left="0" w:right="0" w:firstLine="0"/>
+              <w:jc w:val="left"/>
+              <w:rPr>
+                <w:rFonts w:ascii="Calibri" w:cs="Calibri" w:eastAsia="Calibri" w:hAnsi="Calibri"/>
+              </w:rPr>
+            </w:pPr>
+            <w:r>
+              <w:rPr>
+                <w:rFonts w:ascii="Calibri" w:cs="Calibri" w:eastAsia="Calibri" w:hAnsi="Calibri"/>
+                <w:rtl w:val="0"/>
+              </w:rPr>
+              <w:t xml:space="preserve">I conducted an initial inspection of the datasets by checking the first few rows using the .head() function, exploring data types with the .info() function, and examining the number of unique values in the geographical location column using the .nunique() function. These actions provided an overview and better understanding of the data structure.</w:t>
+            </w:r>
+          </w:p>
+          <w:p>
+            <w:pPr>
+              <w:keepNext w:val="0"/>
+              <w:keepLines w:val="0"/>
+              <w:pageBreakBefore w:val="0"/>
+              <w:widowControl w:val="0"/>
+              <w:pBdr>
+                <w:top w:space="0" w:sz="0" w:val="nil"/>
+                <w:left w:space="0" w:sz="0" w:val="nil"/>
+                <w:bottom w:space="0" w:sz="0" w:val="nil"/>
+                <w:right w:space="0" w:sz="0" w:val="nil"/>
+                <w:between w:space="0" w:sz="0" w:val="nil"/>
+              </w:pBdr>
+              <w:shd w:fill="auto" w:val="clear"/>
+              <w:spacing w:after="0" w:before="0" w:line="240" w:lineRule="auto"/>
+              <w:ind w:left="0" w:right="0" w:firstLine="0"/>
+              <w:jc w:val="left"/>
+              <w:rPr>
+                <w:rFonts w:ascii="Calibri" w:cs="Calibri" w:eastAsia="Calibri" w:hAnsi="Calibri"/>
+              </w:rPr>
+            </w:pPr>
+            <w:r>
+              <w:rPr>
+                <w:rtl w:val="0"/>
+              </w:rPr>
+            </w:r>
+          </w:p>
+        </w:tc>
+      </w:tr>
+      <w:tr>
+        <w:trPr>
+          <w:cantSplit w:val="0"/>
+          <w:tblHeader w:val="0"/>
+        </w:trPr>
+        <w:tc>
+          <w:tcPr>
+            <w:shd w:fill="auto" w:val="clear"/>
+            <w:tcMar>
+              <w:top w:w="100.0" w:type="dxa"/>
+              <w:left w:w="100.0" w:type="dxa"/>
+              <w:bottom w:w="100.0" w:type="dxa"/>
+              <w:right w:w="100.0" w:type="dxa"/>
+            </w:tcMar>
+            <w:vAlign w:val="top"/>
+          </w:tcPr>
+          <w:p>
+            <w:pPr>
+              <w:keepNext w:val="0"/>
+              <w:keepLines w:val="0"/>
+              <w:pageBreakBefore w:val="0"/>
+              <w:widowControl w:val="0"/>
+              <w:pBdr>
+                <w:top w:space="0" w:sz="0" w:val="nil"/>
+                <w:left w:space="0" w:sz="0" w:val="nil"/>
+                <w:bottom w:space="0" w:sz="0" w:val="nil"/>
+                <w:right w:space="0" w:sz="0" w:val="nil"/>
+                <w:between w:space="0" w:sz="0" w:val="nil"/>
+              </w:pBdr>
+              <w:shd w:fill="auto" w:val="clear"/>
+              <w:spacing w:after="0" w:before="0" w:line="240" w:lineRule="auto"/>
+              <w:ind w:left="0" w:right="0" w:firstLine="0"/>
+              <w:jc w:val="left"/>
+              <w:rPr>
+                <w:rFonts w:ascii="Calibri" w:cs="Calibri" w:eastAsia="Calibri" w:hAnsi="Calibri"/>
+                <w:b w:val="1"/>
+              </w:rPr>
+            </w:pPr>
+            <w:r>
+              <w:rPr>
+                <w:rFonts w:ascii="Calibri" w:cs="Calibri" w:eastAsia="Calibri" w:hAnsi="Calibri"/>
+                <w:b w:val="1"/>
+                <w:rtl w:val="0"/>
+              </w:rPr>
+              <w:t xml:space="preserve">Data Cleaning</w:t>
+            </w:r>
+          </w:p>
+        </w:tc>
+        <w:tc>
+          <w:tcPr>
+            <w:shd w:fill="auto" w:val="clear"/>
+            <w:tcMar>
+              <w:top w:w="100.0" w:type="dxa"/>
+              <w:left w:w="100.0" w:type="dxa"/>
+              <w:bottom w:w="100.0" w:type="dxa"/>
+              <w:right w:w="100.0" w:type="dxa"/>
+            </w:tcMar>
+            <w:vAlign w:val="top"/>
+          </w:tcPr>
+          <w:p>
+            <w:pPr>
+              <w:keepNext w:val="0"/>
+              <w:keepLines w:val="0"/>
+              <w:pageBreakBefore w:val="0"/>
+              <w:widowControl w:val="0"/>
+              <w:pBdr>
+                <w:top w:space="0" w:sz="0" w:val="nil"/>
+                <w:left w:space="0" w:sz="0" w:val="nil"/>
+                <w:bottom w:space="0" w:sz="0" w:val="nil"/>
+                <w:right w:space="0" w:sz="0" w:val="nil"/>
+                <w:between w:space="0" w:sz="0" w:val="nil"/>
+              </w:pBdr>
+              <w:shd w:fill="auto" w:val="clear"/>
+              <w:spacing w:after="0" w:before="0" w:line="240" w:lineRule="auto"/>
+              <w:ind w:left="0" w:right="0" w:firstLine="0"/>
+              <w:jc w:val="left"/>
+              <w:rPr>
+                <w:rFonts w:ascii="Calibri" w:cs="Calibri" w:eastAsia="Calibri" w:hAnsi="Calibri"/>
+              </w:rPr>
+            </w:pPr>
+            <w:r>
+              <w:rPr>
+                <w:rFonts w:ascii="Calibri" w:cs="Calibri" w:eastAsia="Calibri" w:hAnsi="Calibri"/>
+                <w:rtl w:val="0"/>
+              </w:rPr>
+              <w:t xml:space="preserve">I renamed the columns in the MYE5 dataframe using a snake_case naming convention to ensure consistency between the MYE5 (df_uk_density) and MYEB1 (df_uk_population) dataframes.</w:t>
+            </w:r>
+          </w:p>
+          <w:p>
+            <w:pPr>
+              <w:keepNext w:val="0"/>
+              <w:keepLines w:val="0"/>
+              <w:pageBreakBefore w:val="0"/>
+              <w:widowControl w:val="0"/>
+              <w:pBdr>
+                <w:top w:space="0" w:sz="0" w:val="nil"/>
+                <w:left w:space="0" w:sz="0" w:val="nil"/>
+                <w:bottom w:space="0" w:sz="0" w:val="nil"/>
+                <w:right w:space="0" w:sz="0" w:val="nil"/>
+                <w:between w:space="0" w:sz="0" w:val="nil"/>
+              </w:pBdr>
+              <w:shd w:fill="auto" w:val="clear"/>
+              <w:spacing w:after="0" w:before="0" w:line="240" w:lineRule="auto"/>
+              <w:ind w:left="0" w:right="0" w:firstLine="0"/>
+              <w:jc w:val="left"/>
+              <w:rPr>
+                <w:rFonts w:ascii="Calibri" w:cs="Calibri" w:eastAsia="Calibri" w:hAnsi="Calibri"/>
+              </w:rPr>
+            </w:pPr>
+            <w:r>
+              <w:rPr>
+                <w:rtl w:val="0"/>
+              </w:rPr>
+            </w:r>
+          </w:p>
+        </w:tc>
+      </w:tr>
+      <w:tr>
+        <w:trPr>
+          <w:cantSplit w:val="0"/>
+          <w:tblHeader w:val="0"/>
+        </w:trPr>
+        <w:tc>
+          <w:tcPr>
+            <w:shd w:fill="auto" w:val="clear"/>
+            <w:tcMar>
+              <w:top w:w="100.0" w:type="dxa"/>
+              <w:left w:w="100.0" w:type="dxa"/>
+              <w:bottom w:w="100.0" w:type="dxa"/>
+              <w:right w:w="100.0" w:type="dxa"/>
+            </w:tcMar>
+            <w:vAlign w:val="top"/>
+          </w:tcPr>
+          <w:p>
+            <w:pPr>
+              <w:keepNext w:val="0"/>
+              <w:keepLines w:val="0"/>
+              <w:pageBreakBefore w:val="0"/>
+              <w:widowControl w:val="0"/>
+              <w:pBdr>
+                <w:top w:space="0" w:sz="0" w:val="nil"/>
+                <w:left w:space="0" w:sz="0" w:val="nil"/>
+                <w:bottom w:space="0" w:sz="0" w:val="nil"/>
+                <w:right w:space="0" w:sz="0" w:val="nil"/>
+                <w:between w:space="0" w:sz="0" w:val="nil"/>
+              </w:pBdr>
+              <w:shd w:fill="auto" w:val="clear"/>
+              <w:spacing w:after="0" w:before="0" w:line="240" w:lineRule="auto"/>
+              <w:ind w:left="0" w:right="0" w:firstLine="0"/>
+              <w:jc w:val="left"/>
+              <w:rPr>
+                <w:rFonts w:ascii="Calibri" w:cs="Calibri" w:eastAsia="Calibri" w:hAnsi="Calibri"/>
+                <w:b w:val="1"/>
+              </w:rPr>
+            </w:pPr>
+            <w:r>
+              <w:rPr>
+                <w:rFonts w:ascii="Calibri" w:cs="Calibri" w:eastAsia="Calibri" w:hAnsi="Calibri"/>
+                <w:b w:val="1"/>
+                <w:rtl w:val="0"/>
+              </w:rPr>
+              <w:t xml:space="preserve">Data Validation</w:t>
+            </w:r>
+          </w:p>
+        </w:tc>
+        <w:tc>
+          <w:tcPr>
+            <w:shd w:fill="auto" w:val="clear"/>
+            <w:tcMar>
+              <w:top w:w="100.0" w:type="dxa"/>
+              <w:left w:w="100.0" w:type="dxa"/>
+              <w:bottom w:w="100.0" w:type="dxa"/>
+              <w:right w:w="100.0" w:type="dxa"/>
+            </w:tcMar>
+            <w:vAlign w:val="top"/>
+          </w:tcPr>
+          <w:p>
+            <w:pPr>
+              <w:widowControl w:val="0"/>
+              <w:spacing w:line="240" w:lineRule="auto"/>
+              <w:rPr>
+                <w:rFonts w:ascii="Calibri" w:cs="Calibri" w:eastAsia="Calibri" w:hAnsi="Calibri"/>
+              </w:rPr>
+            </w:pPr>
+            <w:r>
+              <w:rPr>
+                <w:rFonts w:ascii="Calibri" w:cs="Calibri" w:eastAsia="Calibri" w:hAnsi="Calibri"/>
+                <w:rtl w:val="0"/>
+              </w:rPr>
+              <w:t xml:space="preserve">I checked for null and duplicate values using a custom function to ensure data quality and accuracy for visualisation. I found that there were no null or duplicate entries in the dataframe.</w:t>
+            </w:r>
+          </w:p>
+          <w:p>
+            <w:pPr>
+              <w:keepNext w:val="0"/>
+              <w:keepLines w:val="0"/>
+              <w:pageBreakBefore w:val="0"/>
+              <w:widowControl w:val="0"/>
+              <w:pBdr>
+                <w:top w:space="0" w:sz="0" w:val="nil"/>
+                <w:left w:space="0" w:sz="0" w:val="nil"/>
+                <w:bottom w:space="0" w:sz="0" w:val="nil"/>
+                <w:right w:space="0" w:sz="0" w:val="nil"/>
+                <w:between w:space="0" w:sz="0" w:val="nil"/>
+              </w:pBdr>
+              <w:shd w:fill="auto" w:val="clear"/>
+              <w:spacing w:after="0" w:before="0" w:line="240" w:lineRule="auto"/>
+              <w:ind w:left="0" w:right="0" w:firstLine="0"/>
+              <w:jc w:val="left"/>
+              <w:rPr>
+                <w:rFonts w:ascii="Calibri" w:cs="Calibri" w:eastAsia="Calibri" w:hAnsi="Calibri"/>
+              </w:rPr>
+            </w:pPr>
+            <w:r>
+              <w:rPr>
+                <w:rtl w:val="0"/>
+              </w:rPr>
+            </w:r>
+          </w:p>
+          <w:p>
+            <w:pPr>
+              <w:keepNext w:val="0"/>
+              <w:keepLines w:val="0"/>
+              <w:pageBreakBefore w:val="0"/>
+              <w:widowControl w:val="0"/>
+              <w:pBdr>
+                <w:top w:space="0" w:sz="0" w:val="nil"/>
+                <w:left w:space="0" w:sz="0" w:val="nil"/>
+                <w:bottom w:space="0" w:sz="0" w:val="nil"/>
+                <w:right w:space="0" w:sz="0" w:val="nil"/>
+                <w:between w:space="0" w:sz="0" w:val="nil"/>
+              </w:pBdr>
+              <w:shd w:fill="auto" w:val="clear"/>
+              <w:spacing w:after="0" w:before="0" w:line="240" w:lineRule="auto"/>
+              <w:ind w:left="0" w:right="0" w:firstLine="0"/>
+              <w:jc w:val="left"/>
+              <w:rPr>
+                <w:rFonts w:ascii="Calibri" w:cs="Calibri" w:eastAsia="Calibri" w:hAnsi="Calibri"/>
+              </w:rPr>
+            </w:pPr>
+            <w:r>
+              <w:rPr>
+                <w:rtl w:val="0"/>
+              </w:rPr>
+            </w:r>
+          </w:p>
+        </w:tc>
+      </w:tr>
+      <w:tr>
+        <w:trPr>
+          <w:cantSplit w:val="0"/>
+          <w:tblHeader w:val="0"/>
+        </w:trPr>
+        <w:tc>
+          <w:tcPr>
+            <w:shd w:fill="auto" w:val="clear"/>
+            <w:tcMar>
+              <w:top w:w="100.0" w:type="dxa"/>
+              <w:left w:w="100.0" w:type="dxa"/>
+              <w:bottom w:w="100.0" w:type="dxa"/>
+              <w:right w:w="100.0" w:type="dxa"/>
+            </w:tcMar>
+            <w:vAlign w:val="top"/>
+          </w:tcPr>
+          <w:p>
+            <w:pPr>
+              <w:keepNext w:val="0"/>
+              <w:keepLines w:val="0"/>
+              <w:pageBreakBefore w:val="0"/>
+              <w:widowControl w:val="0"/>
+              <w:pBdr>
+                <w:top w:space="0" w:sz="0" w:val="nil"/>
+                <w:left w:space="0" w:sz="0" w:val="nil"/>
+                <w:bottom w:space="0" w:sz="0" w:val="nil"/>
+                <w:right w:space="0" w:sz="0" w:val="nil"/>
+                <w:between w:space="0" w:sz="0" w:val="nil"/>
+              </w:pBdr>
+              <w:shd w:fill="auto" w:val="clear"/>
+              <w:spacing w:after="0" w:before="0" w:line="240" w:lineRule="auto"/>
+              <w:ind w:left="0" w:right="0" w:firstLine="0"/>
+              <w:jc w:val="left"/>
+              <w:rPr>
+                <w:rFonts w:ascii="Calibri" w:cs="Calibri" w:eastAsia="Calibri" w:hAnsi="Calibri"/>
+                <w:b w:val="1"/>
+              </w:rPr>
+            </w:pPr>
+            <w:r>
+              <w:rPr>
+                <w:rFonts w:ascii="Calibri" w:cs="Calibri" w:eastAsia="Calibri" w:hAnsi="Calibri"/>
+                <w:b w:val="1"/>
+                <w:rtl w:val="0"/>
+              </w:rPr>
+              <w:t xml:space="preserve">Data Filtering</w:t>
+            </w:r>
+          </w:p>
+        </w:tc>
+        <w:tc>
+          <w:tcPr>
+            <w:shd w:fill="auto" w:val="clear"/>
+            <w:tcMar>
+              <w:top w:w="100.0" w:type="dxa"/>
+              <w:left w:w="100.0" w:type="dxa"/>
+              <w:bottom w:w="100.0" w:type="dxa"/>
+              <w:right w:w="100.0" w:type="dxa"/>
+            </w:tcMar>
+            <w:vAlign w:val="top"/>
+          </w:tcPr>
+          <w:p>
+            <w:pPr>
+              <w:keepNext w:val="0"/>
+              <w:keepLines w:val="0"/>
+              <w:pageBreakBefore w:val="0"/>
+              <w:widowControl w:val="0"/>
+              <w:pBdr>
+                <w:top w:space="0" w:sz="0" w:val="nil"/>
+                <w:left w:space="0" w:sz="0" w:val="nil"/>
+                <w:bottom w:space="0" w:sz="0" w:val="nil"/>
+                <w:right w:space="0" w:sz="0" w:val="nil"/>
+                <w:between w:space="0" w:sz="0" w:val="nil"/>
+              </w:pBdr>
+              <w:shd w:fill="auto" w:val="clear"/>
+              <w:spacing w:after="0" w:before="0" w:line="240" w:lineRule="auto"/>
+              <w:ind w:left="0" w:right="0" w:firstLine="0"/>
+              <w:jc w:val="left"/>
+              <w:rPr>
+                <w:rFonts w:ascii="Calibri" w:cs="Calibri" w:eastAsia="Calibri" w:hAnsi="Calibri"/>
+              </w:rPr>
+            </w:pPr>
+            <w:r>
+              <w:rPr>
+                <w:rFonts w:ascii="Calibri" w:cs="Calibri" w:eastAsia="Calibri" w:hAnsi="Calibri"/>
+                <w:rtl w:val="0"/>
+              </w:rPr>
+              <w:t xml:space="preserve">I filtered both dataframes to include only the following geography types: Unitary Authority, London Borough, Metropolitan District, Non-metropolitan District, Council Area, and Local Government District. This step ensured that there was no overlap in locations when analysing population density.</w:t>
+            </w:r>
+          </w:p>
+          <w:p>
+            <w:pPr>
+              <w:keepNext w:val="0"/>
+              <w:keepLines w:val="0"/>
+              <w:pageBreakBefore w:val="0"/>
+              <w:widowControl w:val="0"/>
+              <w:pBdr>
+                <w:top w:space="0" w:sz="0" w:val="nil"/>
+                <w:left w:space="0" w:sz="0" w:val="nil"/>
+                <w:bottom w:space="0" w:sz="0" w:val="nil"/>
+                <w:right w:space="0" w:sz="0" w:val="nil"/>
+                <w:between w:space="0" w:sz="0" w:val="nil"/>
+              </w:pBdr>
+              <w:shd w:fill="auto" w:val="clear"/>
+              <w:spacing w:after="0" w:before="0" w:line="240" w:lineRule="auto"/>
+              <w:ind w:left="0" w:right="0" w:firstLine="0"/>
+              <w:jc w:val="left"/>
+              <w:rPr>
+                <w:rFonts w:ascii="Calibri" w:cs="Calibri" w:eastAsia="Calibri" w:hAnsi="Calibri"/>
+              </w:rPr>
+            </w:pPr>
+            <w:r>
+              <w:rPr>
+                <w:rtl w:val="0"/>
+              </w:rPr>
+            </w:r>
+          </w:p>
+        </w:tc>
+      </w:tr>
+    </w:tbl>
+    <w:p>
+      <w:pPr>
+        <w:rPr/>
+      </w:pPr>
+      <w:r>
+        <w:rPr>
+          <w:rtl w:val="0"/>
+        </w:rPr>
+      </w:r>
+    </w:p>
+    <w:p>
+      <w:pPr>
+        <w:pStyle w:val="Heading1"/>
+        <w:rPr/>
+      </w:pPr>
+      <w:bookmarkStart w:colFirst="0" w:colLast="0" w:name="_jk2yflte0z0c" w:id="2"/>
+      <w:bookmarkEnd w:id="2"/>
+      <w:r>
+        <w:rPr>
+          <w:rtl w:val="0"/>
+        </w:rPr>
+        <w:t xml:space="preserve">Data Transformation and Feature Engineering</w:t>
+      </w:r>
+    </w:p>
+    <w:p>
+      <w:pPr>
+        <w:rPr/>
+      </w:pPr>
+      <w:r>
+        <w:rPr>
+          <w:rtl w:val="0"/>
+        </w:rPr>
+      </w:r>
+    </w:p>
+    <w:p>
+      <w:pPr>
+        <w:rPr/>
+      </w:pPr>
+      <w:r>
+        <w:rPr>
+          <w:rtl w:val="0"/>
+        </w:rPr>
+      </w:r>
+    </w:p>
+    <w:p>
+      <w:pPr>
+        <w:rPr/>
+      </w:pPr>
+      <w:r>
+        <w:rPr>
+          <w:rtl w:val="0"/>
+        </w:rPr>
+      </w:r>
+    </w:p>
+    <w:p>
+      <w:pPr>
+        <w:rPr/>
+      </w:pPr>
+      <w:r>
+        <w:rPr>
+          <w:rtl w:val="0"/>
+        </w:rPr>
+      </w:r>
+    </w:p>
+    <w:p>
+      <w:pPr>
+        <w:rPr/>
+      </w:pPr>
+      <w:r>
+        <w:rPr>
+          <w:rtl w:val="0"/>
+        </w:rPr>
+      </w:r>
+    </w:p>
+    <w:p>
+      <w:pPr>
+        <w:pStyle w:val="Heading1"/>
+        <w:rPr>
+          <w:rFonts w:ascii="Calibri" w:cs="Calibri" w:eastAsia="Calibri" w:hAnsi="Calibri"/>
+        </w:rPr>
+      </w:pPr>
+      <w:bookmarkStart w:colFirst="0" w:colLast="0" w:name="_vcde5if7357" w:id="3"/>
+      <w:bookmarkEnd w:id="3"/>
+      <w:r>
+        <w:rPr>
+          <w:rFonts w:ascii="Calibri" w:cs="Calibri" w:eastAsia="Calibri" w:hAnsi="Calibri"/>
+          <w:rtl w:val="0"/>
+        </w:rPr>
+        <w:t xml:space="preserve">Dashboard Design</w:t>
+      </w:r>
+    </w:p>
+    <w:p>
+      <w:pPr>
+        <w:rPr/>
+      </w:pPr>
+      <w:r>
+        <w:rPr>
+          <w:rtl w:val="0"/>
+        </w:rPr>
+      </w:r>
+    </w:p>
+    <w:p>
+      <w:pPr>
         <w:rPr/>
       </w:pPr>
       <w:r>
@@ -1248,7 +2231,121 @@
 </file>
 
 <file path=word/numbering.xml><?xml version="1.0" encoding="utf-8"?>
-<w:numbering xmlns:mc="http://schemas.openxmlformats.org/markup-compatibility/2006" xmlns:o="urn:schemas-microsoft-com:office:office" xmlns:r="http://schemas.openxmlformats.org/officeDocument/2006/relationships" xmlns:m="http://schemas.openxmlformats.org/officeDocument/2006/math" xmlns:v="urn:schemas-microsoft-com:vml" xmlns:wp="http://schemas.openxmlformats.org/drawingml/2006/wordprocessingDrawing" xmlns:w10="urn:schemas-microsoft-com:office:word" xmlns:w="http://schemas.openxmlformats.org/wordprocessingml/2006/main" xmlns:wne="http://schemas.microsoft.com/office/word/2006/wordml" xmlns:sl="http://schemas.openxmlformats.org/schemaLibrary/2006/main" xmlns:a="http://schemas.openxmlformats.org/drawingml/2006/main" xmlns:pic="http://schemas.openxmlformats.org/drawingml/2006/picture" xmlns:c="http://schemas.openxmlformats.org/drawingml/2006/chart" xmlns:lc="http://schemas.openxmlformats.org/drawingml/2006/lockedCanvas" xmlns:dgm="http://schemas.openxmlformats.org/drawingml/2006/diagram" xmlns:wps="http://schemas.microsoft.com/office/word/2010/wordprocessingShape" xmlns:wpg="http://schemas.microsoft.com/office/word/2010/wordprocessingGroup" xmlns:w14="http://schemas.microsoft.com/office/word/2010/wordml" xmlns:w15="http://schemas.microsoft.com/office/word/2012/wordml" xmlns:w16="http://schemas.microsoft.com/office/word/2018/wordml" xmlns:w16cex="http://schemas.microsoft.com/office/word/2018/wordml/cex" xmlns:w16cid="http://schemas.microsoft.com/office/word/2016/wordml/cid" xmlns="http://schemas.microsoft.com/office/tasks/2019/documenttasks" xmlns:cr="http://schemas.microsoft.com/office/comments/2020/reactions"/>
+<w:numbering xmlns:mc="http://schemas.openxmlformats.org/markup-compatibility/2006" xmlns:o="urn:schemas-microsoft-com:office:office" xmlns:r="http://schemas.openxmlformats.org/officeDocument/2006/relationships" xmlns:m="http://schemas.openxmlformats.org/officeDocument/2006/math" xmlns:v="urn:schemas-microsoft-com:vml" xmlns:wp="http://schemas.openxmlformats.org/drawingml/2006/wordprocessingDrawing" xmlns:w10="urn:schemas-microsoft-com:office:word" xmlns:w="http://schemas.openxmlformats.org/wordprocessingml/2006/main" xmlns:wne="http://schemas.microsoft.com/office/word/2006/wordml" xmlns:sl="http://schemas.openxmlformats.org/schemaLibrary/2006/main" xmlns:a="http://schemas.openxmlformats.org/drawingml/2006/main" xmlns:pic="http://schemas.openxmlformats.org/drawingml/2006/picture" xmlns:c="http://schemas.openxmlformats.org/drawingml/2006/chart" xmlns:lc="http://schemas.openxmlformats.org/drawingml/2006/lockedCanvas" xmlns:dgm="http://schemas.openxmlformats.org/drawingml/2006/diagram" xmlns:wps="http://schemas.microsoft.com/office/word/2010/wordprocessingShape" xmlns:wpg="http://schemas.microsoft.com/office/word/2010/wordprocessingGroup" xmlns:w14="http://schemas.microsoft.com/office/word/2010/wordml" xmlns:w15="http://schemas.microsoft.com/office/word/2012/wordml" xmlns:w16="http://schemas.microsoft.com/office/word/2018/wordml" xmlns:w16cex="http://schemas.microsoft.com/office/word/2018/wordml/cex" xmlns:w16cid="http://schemas.microsoft.com/office/word/2016/wordml/cid" xmlns="http://schemas.microsoft.com/office/tasks/2019/documenttasks" xmlns:cr="http://schemas.microsoft.com/office/comments/2020/reactions">
+  <w:abstractNum w:abstractNumId="1">
+    <w:lvl w:ilvl="0">
+      <w:start w:val="1"/>
+      <w:numFmt w:val="bullet"/>
+      <w:lvlText w:val="●"/>
+      <w:lvlJc w:val="left"/>
+      <w:pPr>
+        <w:ind w:left="720" w:hanging="360"/>
+      </w:pPr>
+      <w:rPr>
+        <w:u w:val="none"/>
+      </w:rPr>
+    </w:lvl>
+    <w:lvl w:ilvl="1">
+      <w:start w:val="1"/>
+      <w:numFmt w:val="bullet"/>
+      <w:lvlText w:val="○"/>
+      <w:lvlJc w:val="left"/>
+      <w:pPr>
+        <w:ind w:left="1440" w:hanging="360"/>
+      </w:pPr>
+      <w:rPr>
+        <w:u w:val="none"/>
+      </w:rPr>
+    </w:lvl>
+    <w:lvl w:ilvl="2">
+      <w:start w:val="1"/>
+      <w:numFmt w:val="bullet"/>
+      <w:lvlText w:val="■"/>
+      <w:lvlJc w:val="left"/>
+      <w:pPr>
+        <w:ind w:left="2160" w:hanging="360"/>
+      </w:pPr>
+      <w:rPr>
+        <w:u w:val="none"/>
+      </w:rPr>
+    </w:lvl>
+    <w:lvl w:ilvl="3">
+      <w:start w:val="1"/>
+      <w:numFmt w:val="bullet"/>
+      <w:lvlText w:val="●"/>
+      <w:lvlJc w:val="left"/>
+      <w:pPr>
+        <w:ind w:left="2880" w:hanging="360"/>
+      </w:pPr>
+      <w:rPr>
+        <w:u w:val="none"/>
+      </w:rPr>
+    </w:lvl>
+    <w:lvl w:ilvl="4">
+      <w:start w:val="1"/>
+      <w:numFmt w:val="bullet"/>
+      <w:lvlText w:val="○"/>
+      <w:lvlJc w:val="left"/>
+      <w:pPr>
+        <w:ind w:left="3600" w:hanging="360"/>
+      </w:pPr>
+      <w:rPr>
+        <w:u w:val="none"/>
+      </w:rPr>
+    </w:lvl>
+    <w:lvl w:ilvl="5">
+      <w:start w:val="1"/>
+      <w:numFmt w:val="bullet"/>
+      <w:lvlText w:val="■"/>
+      <w:lvlJc w:val="left"/>
+      <w:pPr>
+        <w:ind w:left="4320" w:hanging="360"/>
+      </w:pPr>
+      <w:rPr>
+        <w:u w:val="none"/>
+      </w:rPr>
+    </w:lvl>
+    <w:lvl w:ilvl="6">
+      <w:start w:val="1"/>
+      <w:numFmt w:val="bullet"/>
+      <w:lvlText w:val="●"/>
+      <w:lvlJc w:val="left"/>
+      <w:pPr>
+        <w:ind w:left="5040" w:hanging="360"/>
+      </w:pPr>
+      <w:rPr>
+        <w:u w:val="none"/>
+      </w:rPr>
+    </w:lvl>
+    <w:lvl w:ilvl="7">
+      <w:start w:val="1"/>
+      <w:numFmt w:val="bullet"/>
+      <w:lvlText w:val="○"/>
+      <w:lvlJc w:val="left"/>
+      <w:pPr>
+        <w:ind w:left="5760" w:hanging="360"/>
+      </w:pPr>
+      <w:rPr>
+        <w:u w:val="none"/>
+      </w:rPr>
+    </w:lvl>
+    <w:lvl w:ilvl="8">
+      <w:start w:val="1"/>
+      <w:numFmt w:val="bullet"/>
+      <w:lvlText w:val="■"/>
+      <w:lvlJc w:val="left"/>
+      <w:pPr>
+        <w:ind w:left="6480" w:hanging="360"/>
+      </w:pPr>
+      <w:rPr>
+        <w:u w:val="none"/>
+      </w:rPr>
+    </w:lvl>
+  </w:abstractNum>
+  <w:num w:numId="1">
+    <w:abstractNumId w:val="1"/>
+  </w:num>
+</w:numbering>
 </file>
 
 <file path=word/styles.xml><?xml version="1.0" encoding="utf-8"?>
@@ -1409,6 +2506,19 @@
     <w:pPr>
       <w:spacing w:after="0" w:line="240" w:lineRule="auto"/>
     </w:pPr>
+    <w:tblPr>
+      <w:tblStyleRowBandSize w:val="1"/>
+      <w:tblStyleColBandSize w:val="1"/>
+      <w:tblCellMar>
+        <w:top w:w="100.0" w:type="dxa"/>
+        <w:left w:w="100.0" w:type="dxa"/>
+        <w:bottom w:w="100.0" w:type="dxa"/>
+        <w:right w:w="100.0" w:type="dxa"/>
+      </w:tblCellMar>
+    </w:tblPr>
+  </w:style>
+  <w:style w:type="table" w:styleId="Table2">
+    <w:basedOn w:val="TableNormal"/>
     <w:tblPr>
       <w:tblStyleRowBandSize w:val="1"/>
       <w:tblStyleColBandSize w:val="1"/>

</xml_diff>

<commit_message>
Completed Data Transformation and Feature Engineering Section
</commit_message>
<xml_diff>
--- a/HDip_AI_CA2_DVT_Report_sba24098.docx
+++ b/HDip_AI_CA2_DVT_Report_sba24098.docx
@@ -1511,7 +1511,7 @@
     <w:tbl>
       <w:tblPr>
         <w:tblStyle w:val="Table2"/>
-        <w:tblW w:w="10245.0" w:type="dxa"/>
+        <w:tblW w:w="9405.0" w:type="dxa"/>
         <w:jc w:val="left"/>
         <w:tblBorders>
           <w:top w:color="000000" w:space="0" w:sz="8" w:val="single"/>
@@ -1526,11 +1526,11 @@
       </w:tblPr>
       <w:tblGrid>
         <w:gridCol w:w="2940"/>
-        <w:gridCol w:w="7305"/>
+        <w:gridCol w:w="6465"/>
         <w:tblGridChange w:id="0">
           <w:tblGrid>
             <w:gridCol w:w="2940"/>
-            <w:gridCol w:w="7305"/>
+            <w:gridCol w:w="6465"/>
           </w:tblGrid>
         </w:tblGridChange>
       </w:tblGrid>
@@ -1578,7 +1578,7 @@
                 <w:b w:val="1"/>
                 <w:rtl w:val="0"/>
               </w:rPr>
-              <w:t xml:space="preserve">Data Preparation Actions</w:t>
+              <w:t xml:space="preserve">Action</w:t>
             </w:r>
           </w:p>
         </w:tc>
@@ -1962,6 +1962,25 @@
               </w:rPr>
             </w:r>
           </w:p>
+        </w:tc>
+      </w:tr>
+      <w:tr>
+        <w:trPr>
+          <w:cantSplit w:val="0"/>
+          <w:trHeight w:val="1746.328125" w:hRule="atLeast"/>
+          <w:tblHeader w:val="0"/>
+        </w:trPr>
+        <w:tc>
+          <w:tcPr>
+            <w:shd w:fill="auto" w:val="clear"/>
+            <w:tcMar>
+              <w:top w:w="100.0" w:type="dxa"/>
+              <w:left w:w="100.0" w:type="dxa"/>
+              <w:bottom w:w="100.0" w:type="dxa"/>
+              <w:right w:w="100.0" w:type="dxa"/>
+            </w:tcMar>
+            <w:vAlign w:val="top"/>
+          </w:tcPr>
           <w:p>
             <w:pPr>
               <w:keepNext w:val="0"/>
@@ -1981,21 +2000,19 @@
               <w:jc w:val="left"/>
               <w:rPr>
                 <w:rFonts w:ascii="Calibri" w:cs="Calibri" w:eastAsia="Calibri" w:hAnsi="Calibri"/>
-              </w:rPr>
-            </w:pPr>
-            <w:r>
-              <w:rPr>
-                <w:rtl w:val="0"/>
-              </w:rPr>
-            </w:r>
-          </w:p>
-        </w:tc>
-      </w:tr>
-      <w:tr>
-        <w:trPr>
-          <w:cantSplit w:val="0"/>
-          <w:tblHeader w:val="0"/>
-        </w:trPr>
+                <w:b w:val="1"/>
+              </w:rPr>
+            </w:pPr>
+            <w:r>
+              <w:rPr>
+                <w:rFonts w:ascii="Calibri" w:cs="Calibri" w:eastAsia="Calibri" w:hAnsi="Calibri"/>
+                <w:b w:val="1"/>
+                <w:rtl w:val="0"/>
+              </w:rPr>
+              <w:t xml:space="preserve">Data Filtering</w:t>
+            </w:r>
+          </w:p>
+        </w:tc>
         <w:tc>
           <w:tcPr>
             <w:shd w:fill="auto" w:val="clear"/>
@@ -2026,7 +2043,139 @@
               <w:jc w:val="left"/>
               <w:rPr>
                 <w:rFonts w:ascii="Calibri" w:cs="Calibri" w:eastAsia="Calibri" w:hAnsi="Calibri"/>
+              </w:rPr>
+            </w:pPr>
+            <w:r>
+              <w:rPr>
+                <w:rFonts w:ascii="Calibri" w:cs="Calibri" w:eastAsia="Calibri" w:hAnsi="Calibri"/>
+                <w:rtl w:val="0"/>
+              </w:rPr>
+              <w:t xml:space="preserve">I filtered both dataframes to include only the following geography types: Unitary Authority, London Borough, Metropolitan District, Non-metropolitan District, Council Area, and Local Government District. This step ensured that there was no overlap in locations when analysing population density.</w:t>
+            </w:r>
+          </w:p>
+        </w:tc>
+      </w:tr>
+    </w:tbl>
+    <w:p>
+      <w:pPr>
+        <w:pStyle w:val="Heading1"/>
+        <w:rPr/>
+      </w:pPr>
+      <w:bookmarkStart w:colFirst="0" w:colLast="0" w:name="_jk2yflte0z0c" w:id="2"/>
+      <w:bookmarkEnd w:id="2"/>
+      <w:r>
+        <w:rPr>
+          <w:rtl w:val="0"/>
+        </w:rPr>
+        <w:t xml:space="preserve">Data Transformation and Feature Engineering</w:t>
+      </w:r>
+    </w:p>
+    <w:p>
+      <w:pPr>
+        <w:rPr>
+          <w:rFonts w:ascii="Calibri" w:cs="Calibri" w:eastAsia="Calibri" w:hAnsi="Calibri"/>
+        </w:rPr>
+      </w:pPr>
+      <w:r>
+        <w:rPr>
+          <w:rFonts w:ascii="Calibri" w:cs="Calibri" w:eastAsia="Calibri" w:hAnsi="Calibri"/>
+          <w:rtl w:val="0"/>
+        </w:rPr>
+        <w:t xml:space="preserve">I performed data transformation and feature engineering on the MYEB1 (df_uk_population) dataframe to segment the population by gender, age group, and population density. This enabled the development of interactive visualizations where users can filter and explore data based on these demographic characteristics. I have taken the following actions below:</w:t>
+      </w:r>
+    </w:p>
+    <w:p>
+      <w:pPr>
+        <w:rPr/>
+      </w:pPr>
+      <w:r>
+        <w:rPr>
+          <w:rtl w:val="0"/>
+        </w:rPr>
+      </w:r>
+    </w:p>
+    <w:tbl>
+      <w:tblPr>
+        <w:tblStyle w:val="Table3"/>
+        <w:tblW w:w="9360.0" w:type="dxa"/>
+        <w:jc w:val="left"/>
+        <w:tblBorders>
+          <w:top w:color="000000" w:space="0" w:sz="8" w:val="single"/>
+          <w:left w:color="000000" w:space="0" w:sz="8" w:val="single"/>
+          <w:bottom w:color="000000" w:space="0" w:sz="8" w:val="single"/>
+          <w:right w:color="000000" w:space="0" w:sz="8" w:val="single"/>
+          <w:insideH w:color="000000" w:space="0" w:sz="8" w:val="single"/>
+          <w:insideV w:color="000000" w:space="0" w:sz="8" w:val="single"/>
+        </w:tblBorders>
+        <w:tblLayout w:type="fixed"/>
+        <w:tblLook w:val="0600"/>
+      </w:tblPr>
+      <w:tblGrid>
+        <w:gridCol w:w="2955"/>
+        <w:gridCol w:w="6405"/>
+        <w:tblGridChange w:id="0">
+          <w:tblGrid>
+            <w:gridCol w:w="2955"/>
+            <w:gridCol w:w="6405"/>
+          </w:tblGrid>
+        </w:tblGridChange>
+      </w:tblGrid>
+      <w:tr>
+        <w:trPr>
+          <w:cantSplit w:val="0"/>
+          <w:tblHeader w:val="0"/>
+        </w:trPr>
+        <w:tc>
+          <w:tcPr>
+            <w:shd w:fill="d9d9d9" w:val="clear"/>
+            <w:tcMar>
+              <w:top w:w="100.0" w:type="dxa"/>
+              <w:left w:w="100.0" w:type="dxa"/>
+              <w:bottom w:w="100.0" w:type="dxa"/>
+              <w:right w:w="100.0" w:type="dxa"/>
+            </w:tcMar>
+            <w:vAlign w:val="top"/>
+          </w:tcPr>
+          <w:p>
+            <w:pPr>
+              <w:widowControl w:val="0"/>
+              <w:spacing w:line="240" w:lineRule="auto"/>
+              <w:rPr>
+                <w:rFonts w:ascii="Calibri" w:cs="Calibri" w:eastAsia="Calibri" w:hAnsi="Calibri"/>
+              </w:rPr>
+            </w:pPr>
+            <w:r>
+              <w:rPr>
+                <w:rFonts w:ascii="Calibri" w:cs="Calibri" w:eastAsia="Calibri" w:hAnsi="Calibri"/>
                 <w:b w:val="1"/>
+                <w:rtl w:val="0"/>
+              </w:rPr>
+              <w:t xml:space="preserve">Action</w:t>
+            </w:r>
+            <w:r>
+              <w:rPr>
+                <w:rtl w:val="0"/>
+              </w:rPr>
+            </w:r>
+          </w:p>
+        </w:tc>
+        <w:tc>
+          <w:tcPr>
+            <w:shd w:fill="d9d9d9" w:val="clear"/>
+            <w:tcMar>
+              <w:top w:w="100.0" w:type="dxa"/>
+              <w:left w:w="100.0" w:type="dxa"/>
+              <w:bottom w:w="100.0" w:type="dxa"/>
+              <w:right w:w="100.0" w:type="dxa"/>
+            </w:tcMar>
+            <w:vAlign w:val="top"/>
+          </w:tcPr>
+          <w:p>
+            <w:pPr>
+              <w:widowControl w:val="0"/>
+              <w:spacing w:line="240" w:lineRule="auto"/>
+              <w:rPr>
+                <w:rFonts w:ascii="Calibri" w:cs="Calibri" w:eastAsia="Calibri" w:hAnsi="Calibri"/>
               </w:rPr>
             </w:pPr>
             <w:r>
@@ -2035,7 +2184,48 @@
                 <w:b w:val="1"/>
                 <w:rtl w:val="0"/>
               </w:rPr>
-              <w:t xml:space="preserve">Data Filtering</w:t>
+              <w:t xml:space="preserve">Description</w:t>
+            </w:r>
+            <w:r>
+              <w:rPr>
+                <w:rtl w:val="0"/>
+              </w:rPr>
+            </w:r>
+          </w:p>
+        </w:tc>
+      </w:tr>
+      <w:tr>
+        <w:trPr>
+          <w:cantSplit w:val="0"/>
+          <w:tblHeader w:val="0"/>
+        </w:trPr>
+        <w:tc>
+          <w:tcPr>
+            <w:shd w:fill="auto" w:val="clear"/>
+            <w:tcMar>
+              <w:top w:w="100.0" w:type="dxa"/>
+              <w:left w:w="100.0" w:type="dxa"/>
+              <w:bottom w:w="100.0" w:type="dxa"/>
+              <w:right w:w="100.0" w:type="dxa"/>
+            </w:tcMar>
+            <w:vAlign w:val="top"/>
+          </w:tcPr>
+          <w:p>
+            <w:pPr>
+              <w:widowControl w:val="0"/>
+              <w:spacing w:line="240" w:lineRule="auto"/>
+              <w:rPr>
+                <w:rFonts w:ascii="Calibri" w:cs="Calibri" w:eastAsia="Calibri" w:hAnsi="Calibri"/>
+                <w:b w:val="1"/>
+              </w:rPr>
+            </w:pPr>
+            <w:r>
+              <w:rPr>
+                <w:rFonts w:ascii="Calibri" w:cs="Calibri" w:eastAsia="Calibri" w:hAnsi="Calibri"/>
+                <w:b w:val="1"/>
+                <w:rtl w:val="0"/>
+              </w:rPr>
+              <w:t xml:space="preserve">Aggregated male and female populations by location</w:t>
             </w:r>
           </w:p>
         </w:tc>
@@ -2076,9 +2266,121 @@
                 <w:rFonts w:ascii="Calibri" w:cs="Calibri" w:eastAsia="Calibri" w:hAnsi="Calibri"/>
                 <w:rtl w:val="0"/>
               </w:rPr>
-              <w:t xml:space="preserve">I filtered both dataframes to include only the following geography types: Unitary Authority, London Borough, Metropolitan District, Non-metropolitan District, Council Area, and Local Government District. This step ensured that there was no overlap in locations when analysing population density.</w:t>
-            </w:r>
-          </w:p>
+              <w:t xml:space="preserve">Transformed the df_uk_population dataframe (MYEB1 sheet) to calculate the total male and female populations for 2011 and 2022 by location code.</w:t>
+            </w:r>
+          </w:p>
+        </w:tc>
+      </w:tr>
+      <w:tr>
+        <w:trPr>
+          <w:cantSplit w:val="0"/>
+          <w:tblHeader w:val="0"/>
+        </w:trPr>
+        <w:tc>
+          <w:tcPr>
+            <w:shd w:fill="auto" w:val="clear"/>
+            <w:tcMar>
+              <w:top w:w="100.0" w:type="dxa"/>
+              <w:left w:w="100.0" w:type="dxa"/>
+              <w:bottom w:w="100.0" w:type="dxa"/>
+              <w:right w:w="100.0" w:type="dxa"/>
+            </w:tcMar>
+            <w:vAlign w:val="top"/>
+          </w:tcPr>
+          <w:p>
+            <w:pPr>
+              <w:widowControl w:val="0"/>
+              <w:spacing w:line="240" w:lineRule="auto"/>
+              <w:rPr>
+                <w:rFonts w:ascii="Calibri" w:cs="Calibri" w:eastAsia="Calibri" w:hAnsi="Calibri"/>
+                <w:b w:val="1"/>
+              </w:rPr>
+            </w:pPr>
+            <w:r>
+              <w:rPr>
+                <w:rFonts w:ascii="Calibri" w:cs="Calibri" w:eastAsia="Calibri" w:hAnsi="Calibri"/>
+                <w:b w:val="1"/>
+                <w:rtl w:val="0"/>
+              </w:rPr>
+              <w:t xml:space="preserve">Calculated gender-specific population densities per square kilometer</w:t>
+            </w:r>
+          </w:p>
+        </w:tc>
+        <w:tc>
+          <w:tcPr>
+            <w:shd w:fill="auto" w:val="clear"/>
+            <w:tcMar>
+              <w:top w:w="100.0" w:type="dxa"/>
+              <w:left w:w="100.0" w:type="dxa"/>
+              <w:bottom w:w="100.0" w:type="dxa"/>
+              <w:right w:w="100.0" w:type="dxa"/>
+            </w:tcMar>
+            <w:vAlign w:val="top"/>
+          </w:tcPr>
+          <w:p>
+            <w:pPr>
+              <w:widowControl w:val="0"/>
+              <w:spacing w:line="240" w:lineRule="auto"/>
+              <w:rPr>
+                <w:rFonts w:ascii="Calibri" w:cs="Calibri" w:eastAsia="Calibri" w:hAnsi="Calibri"/>
+              </w:rPr>
+            </w:pPr>
+            <w:r>
+              <w:rPr>
+                <w:rFonts w:ascii="Calibri" w:cs="Calibri" w:eastAsia="Calibri" w:hAnsi="Calibri"/>
+                <w:rtl w:val="0"/>
+              </w:rPr>
+              <w:t xml:space="preserve">Computed the population density per square kilometer separately for males and females in both 2011 and 2022. </w:t>
+            </w:r>
+          </w:p>
+        </w:tc>
+      </w:tr>
+      <w:tr>
+        <w:trPr>
+          <w:cantSplit w:val="0"/>
+          <w:tblHeader w:val="0"/>
+        </w:trPr>
+        <w:tc>
+          <w:tcPr>
+            <w:shd w:fill="auto" w:val="clear"/>
+            <w:tcMar>
+              <w:top w:w="100.0" w:type="dxa"/>
+              <w:left w:w="100.0" w:type="dxa"/>
+              <w:bottom w:w="100.0" w:type="dxa"/>
+              <w:right w:w="100.0" w:type="dxa"/>
+            </w:tcMar>
+            <w:vAlign w:val="top"/>
+          </w:tcPr>
+          <w:p>
+            <w:pPr>
+              <w:widowControl w:val="0"/>
+              <w:spacing w:line="240" w:lineRule="auto"/>
+              <w:rPr>
+                <w:rFonts w:ascii="Calibri" w:cs="Calibri" w:eastAsia="Calibri" w:hAnsi="Calibri"/>
+                <w:b w:val="1"/>
+              </w:rPr>
+            </w:pPr>
+            <w:r>
+              <w:rPr>
+                <w:rFonts w:ascii="Calibri" w:cs="Calibri" w:eastAsia="Calibri" w:hAnsi="Calibri"/>
+                <w:b w:val="1"/>
+                <w:rtl w:val="0"/>
+              </w:rPr>
+              <w:t xml:space="preserve">Merged gender population and density data into the density dataset</w:t>
+            </w:r>
+          </w:p>
+        </w:tc>
+        <w:tc>
+          <w:tcPr>
+            <w:shd w:fill="auto" w:val="clear"/>
+            <w:tcMar>
+              <w:top w:w="100.0" w:type="dxa"/>
+              <w:left w:w="100.0" w:type="dxa"/>
+              <w:bottom w:w="100.0" w:type="dxa"/>
+              <w:right w:w="100.0" w:type="dxa"/>
+            </w:tcMar>
+            <w:vAlign w:val="top"/>
+          </w:tcPr>
           <w:p>
             <w:pPr>
               <w:keepNext w:val="0"/>
@@ -2102,8 +2404,202 @@
             </w:pPr>
             <w:r>
               <w:rPr>
-                <w:rtl w:val="0"/>
-              </w:rPr>
+                <w:rFonts w:ascii="Calibri" w:cs="Calibri" w:eastAsia="Calibri" w:hAnsi="Calibri"/>
+                <w:rtl w:val="0"/>
+              </w:rPr>
+              <w:t xml:space="preserve">Merged the gender-specific population totals and their corresponding densities into the df_uk_density dataframe  (MYE5 sheet)  using the shared location code.</w:t>
+            </w:r>
+          </w:p>
+        </w:tc>
+      </w:tr>
+      <w:tr>
+        <w:trPr>
+          <w:cantSplit w:val="0"/>
+          <w:tblHeader w:val="0"/>
+        </w:trPr>
+        <w:tc>
+          <w:tcPr>
+            <w:shd w:fill="auto" w:val="clear"/>
+            <w:tcMar>
+              <w:top w:w="100.0" w:type="dxa"/>
+              <w:left w:w="100.0" w:type="dxa"/>
+              <w:bottom w:w="100.0" w:type="dxa"/>
+              <w:right w:w="100.0" w:type="dxa"/>
+            </w:tcMar>
+            <w:vAlign w:val="top"/>
+          </w:tcPr>
+          <w:p>
+            <w:pPr>
+              <w:widowControl w:val="0"/>
+              <w:spacing w:line="240" w:lineRule="auto"/>
+              <w:rPr>
+                <w:rFonts w:ascii="Calibri" w:cs="Calibri" w:eastAsia="Calibri" w:hAnsi="Calibri"/>
+                <w:b w:val="1"/>
+              </w:rPr>
+            </w:pPr>
+            <w:r>
+              <w:rPr>
+                <w:rFonts w:ascii="Calibri" w:cs="Calibri" w:eastAsia="Calibri" w:hAnsi="Calibri"/>
+                <w:b w:val="1"/>
+                <w:rtl w:val="0"/>
+              </w:rPr>
+              <w:t xml:space="preserve">Aggregated age group populations by gender and location</w:t>
+            </w:r>
+          </w:p>
+        </w:tc>
+        <w:tc>
+          <w:tcPr>
+            <w:shd w:fill="auto" w:val="clear"/>
+            <w:tcMar>
+              <w:top w:w="100.0" w:type="dxa"/>
+              <w:left w:w="100.0" w:type="dxa"/>
+              <w:bottom w:w="100.0" w:type="dxa"/>
+              <w:right w:w="100.0" w:type="dxa"/>
+            </w:tcMar>
+            <w:vAlign w:val="top"/>
+          </w:tcPr>
+          <w:p>
+            <w:pPr>
+              <w:widowControl w:val="0"/>
+              <w:spacing w:line="240" w:lineRule="auto"/>
+              <w:rPr>
+                <w:rFonts w:ascii="Calibri" w:cs="Calibri" w:eastAsia="Calibri" w:hAnsi="Calibri"/>
+              </w:rPr>
+            </w:pPr>
+            <w:r>
+              <w:rPr>
+                <w:rFonts w:ascii="Calibri" w:cs="Calibri" w:eastAsia="Calibri" w:hAnsi="Calibri"/>
+                <w:rtl w:val="0"/>
+              </w:rPr>
+              <w:t xml:space="preserve">Grouped the df_uk_population dataframe (MYEB1 sheet) by gender, age group, and location to calculate total populations in each segment for 2011 and 2022. </w:t>
+            </w:r>
+          </w:p>
+        </w:tc>
+      </w:tr>
+      <w:tr>
+        <w:trPr>
+          <w:cantSplit w:val="0"/>
+          <w:tblHeader w:val="0"/>
+        </w:trPr>
+        <w:tc>
+          <w:tcPr>
+            <w:shd w:fill="auto" w:val="clear"/>
+            <w:tcMar>
+              <w:top w:w="100.0" w:type="dxa"/>
+              <w:left w:w="100.0" w:type="dxa"/>
+              <w:bottom w:w="100.0" w:type="dxa"/>
+              <w:right w:w="100.0" w:type="dxa"/>
+            </w:tcMar>
+            <w:vAlign w:val="top"/>
+          </w:tcPr>
+          <w:p>
+            <w:pPr>
+              <w:widowControl w:val="0"/>
+              <w:spacing w:line="240" w:lineRule="auto"/>
+              <w:rPr>
+                <w:rFonts w:ascii="Calibri" w:cs="Calibri" w:eastAsia="Calibri" w:hAnsi="Calibri"/>
+                <w:b w:val="1"/>
+              </w:rPr>
+            </w:pPr>
+            <w:r>
+              <w:rPr>
+                <w:rFonts w:ascii="Calibri" w:cs="Calibri" w:eastAsia="Calibri" w:hAnsi="Calibri"/>
+                <w:b w:val="1"/>
+                <w:rtl w:val="0"/>
+              </w:rPr>
+              <w:t xml:space="preserve">Calculated age group population densities per square kilometer</w:t>
+            </w:r>
+          </w:p>
+        </w:tc>
+        <w:tc>
+          <w:tcPr>
+            <w:shd w:fill="auto" w:val="clear"/>
+            <w:tcMar>
+              <w:top w:w="100.0" w:type="dxa"/>
+              <w:left w:w="100.0" w:type="dxa"/>
+              <w:bottom w:w="100.0" w:type="dxa"/>
+              <w:right w:w="100.0" w:type="dxa"/>
+            </w:tcMar>
+            <w:vAlign w:val="top"/>
+          </w:tcPr>
+          <w:p>
+            <w:pPr>
+              <w:widowControl w:val="0"/>
+              <w:spacing w:line="240" w:lineRule="auto"/>
+              <w:rPr>
+                <w:rFonts w:ascii="Calibri" w:cs="Calibri" w:eastAsia="Calibri" w:hAnsi="Calibri"/>
+              </w:rPr>
+            </w:pPr>
+            <w:r>
+              <w:rPr>
+                <w:rFonts w:ascii="Calibri" w:cs="Calibri" w:eastAsia="Calibri" w:hAnsi="Calibri"/>
+                <w:rtl w:val="0"/>
+              </w:rPr>
+              <w:t xml:space="preserve">Calculated the density of each gender and age group combination per square kilometer for both 2011 and 2022.</w:t>
+            </w:r>
+          </w:p>
+        </w:tc>
+      </w:tr>
+      <w:tr>
+        <w:trPr>
+          <w:cantSplit w:val="0"/>
+          <w:tblHeader w:val="0"/>
+        </w:trPr>
+        <w:tc>
+          <w:tcPr>
+            <w:shd w:fill="auto" w:val="clear"/>
+            <w:tcMar>
+              <w:top w:w="100.0" w:type="dxa"/>
+              <w:left w:w="100.0" w:type="dxa"/>
+              <w:bottom w:w="100.0" w:type="dxa"/>
+              <w:right w:w="100.0" w:type="dxa"/>
+            </w:tcMar>
+            <w:vAlign w:val="top"/>
+          </w:tcPr>
+          <w:p>
+            <w:pPr>
+              <w:widowControl w:val="0"/>
+              <w:spacing w:line="240" w:lineRule="auto"/>
+              <w:rPr>
+                <w:rFonts w:ascii="Calibri" w:cs="Calibri" w:eastAsia="Calibri" w:hAnsi="Calibri"/>
+                <w:b w:val="1"/>
+              </w:rPr>
+            </w:pPr>
+            <w:r>
+              <w:rPr>
+                <w:rFonts w:ascii="Calibri" w:cs="Calibri" w:eastAsia="Calibri" w:hAnsi="Calibri"/>
+                <w:b w:val="1"/>
+                <w:rtl w:val="0"/>
+              </w:rPr>
+              <w:t xml:space="preserve">Merged age group population and density data into the density dataset</w:t>
+            </w:r>
+          </w:p>
+        </w:tc>
+        <w:tc>
+          <w:tcPr>
+            <w:shd w:fill="auto" w:val="clear"/>
+            <w:tcMar>
+              <w:top w:w="100.0" w:type="dxa"/>
+              <w:left w:w="100.0" w:type="dxa"/>
+              <w:bottom w:w="100.0" w:type="dxa"/>
+              <w:right w:w="100.0" w:type="dxa"/>
+            </w:tcMar>
+            <w:vAlign w:val="top"/>
+          </w:tcPr>
+          <w:p>
+            <w:pPr>
+              <w:widowControl w:val="0"/>
+              <w:spacing w:line="240" w:lineRule="auto"/>
+              <w:rPr>
+                <w:rFonts w:ascii="Calibri" w:cs="Calibri" w:eastAsia="Calibri" w:hAnsi="Calibri"/>
+              </w:rPr>
+            </w:pPr>
+            <w:r>
+              <w:rPr>
+                <w:rFonts w:ascii="Calibri" w:cs="Calibri" w:eastAsia="Calibri" w:hAnsi="Calibri"/>
+                <w:rtl w:val="0"/>
+              </w:rPr>
+              <w:t xml:space="preserve">Merged the gender and age group population and density data into the df_uk_density dataframe (MYE5 sheet)  using the shared location code.</w:t>
             </w:r>
           </w:p>
         </w:tc>
@@ -2121,66 +2617,16 @@
     </w:p>
     <w:p>
       <w:pPr>
-        <w:pStyle w:val="Heading1"/>
-        <w:rPr/>
-      </w:pPr>
-      <w:bookmarkStart w:colFirst="0" w:colLast="0" w:name="_jk2yflte0z0c" w:id="2"/>
-      <w:bookmarkEnd w:id="2"/>
+        <w:rPr>
+          <w:rFonts w:ascii="Calibri" w:cs="Calibri" w:eastAsia="Calibri" w:hAnsi="Calibri"/>
+        </w:rPr>
+      </w:pPr>
       <w:r>
         <w:rPr>
+          <w:rFonts w:ascii="Calibri" w:cs="Calibri" w:eastAsia="Calibri" w:hAnsi="Calibri"/>
           <w:rtl w:val="0"/>
         </w:rPr>
-        <w:t xml:space="preserve">Data Transformation and Feature Engineering</w:t>
-      </w:r>
-    </w:p>
-    <w:p>
-      <w:pPr>
-        <w:rPr/>
-      </w:pPr>
-      <w:r>
-        <w:rPr>
-          <w:rtl w:val="0"/>
-        </w:rPr>
-      </w:r>
-    </w:p>
-    <w:p>
-      <w:pPr>
-        <w:rPr/>
-      </w:pPr>
-      <w:r>
-        <w:rPr>
-          <w:rtl w:val="0"/>
-        </w:rPr>
-      </w:r>
-    </w:p>
-    <w:p>
-      <w:pPr>
-        <w:rPr/>
-      </w:pPr>
-      <w:r>
-        <w:rPr>
-          <w:rtl w:val="0"/>
-        </w:rPr>
-      </w:r>
-    </w:p>
-    <w:p>
-      <w:pPr>
-        <w:rPr/>
-      </w:pPr>
-      <w:r>
-        <w:rPr>
-          <w:rtl w:val="0"/>
-        </w:rPr>
-      </w:r>
-    </w:p>
-    <w:p>
-      <w:pPr>
-        <w:rPr/>
-      </w:pPr>
-      <w:r>
-        <w:rPr>
-          <w:rtl w:val="0"/>
-        </w:rPr>
+        <w:t xml:space="preserve">Afterwards I have split the df_uk_density dataset into two separate dataframes representing the years 2011 and 2022. Each of these was then exported as a CSV file: df_uk_population_density_2011.csv and df_uk_population_density_2022.csv. These final datasets include location metadata, overall population and density, and breakdowns by gender and age group.</w:t>
       </w:r>
     </w:p>
     <w:p>
@@ -2518,6 +2964,19 @@
     </w:tblPr>
   </w:style>
   <w:style w:type="table" w:styleId="Table2">
+    <w:basedOn w:val="TableNormal"/>
+    <w:tblPr>
+      <w:tblStyleRowBandSize w:val="1"/>
+      <w:tblStyleColBandSize w:val="1"/>
+      <w:tblCellMar>
+        <w:top w:w="100.0" w:type="dxa"/>
+        <w:left w:w="100.0" w:type="dxa"/>
+        <w:bottom w:w="100.0" w:type="dxa"/>
+        <w:right w:w="100.0" w:type="dxa"/>
+      </w:tblCellMar>
+    </w:tblPr>
+  </w:style>
+  <w:style w:type="table" w:styleId="Table3">
     <w:basedOn w:val="TableNormal"/>
     <w:tblPr>
       <w:tblStyleRowBandSize w:val="1"/>

</xml_diff>

<commit_message>
Complete Dashboard Design Report Section
</commit_message>
<xml_diff>
--- a/HDip_AI_CA2_DVT_Report_sba24098.docx
+++ b/HDip_AI_CA2_DVT_Report_sba24098.docx
@@ -1316,9 +1316,9 @@
                 <w:vertAlign w:val="baseline"/>
                 <w:rtl w:val="0"/>
               </w:rPr>
-              <w:t xml:space="preserve">Dashboard Design</w:t>
+              <w:t xml:space="preserve">Dashboard Design for Young Adult (18–35)</w:t>
               <w:tab/>
-              <w:t xml:space="preserve">2</w:t>
+              <w:t xml:space="preserve">3</w:t>
             </w:r>
           </w:hyperlink>
           <w:r>
@@ -2643,12 +2643,214 @@
           <w:rFonts w:ascii="Calibri" w:cs="Calibri" w:eastAsia="Calibri" w:hAnsi="Calibri"/>
           <w:rtl w:val="0"/>
         </w:rPr>
-        <w:t xml:space="preserve">Dashboard Design</w:t>
-      </w:r>
-    </w:p>
-    <w:p>
-      <w:pPr>
-        <w:rPr/>
+        <w:t xml:space="preserve">Dashboard Design for Young Adult (18–35)</w:t>
+      </w:r>
+    </w:p>
+    <w:p>
+      <w:pPr>
+        <w:rPr>
+          <w:rFonts w:ascii="Calibri" w:cs="Calibri" w:eastAsia="Calibri" w:hAnsi="Calibri"/>
+        </w:rPr>
+      </w:pPr>
+      <w:r>
+        <w:rPr>
+          <w:rtl w:val="0"/>
+        </w:rPr>
+      </w:r>
+    </w:p>
+    <w:p>
+      <w:pPr>
+        <w:rPr>
+          <w:rFonts w:ascii="Calibri" w:cs="Calibri" w:eastAsia="Calibri" w:hAnsi="Calibri"/>
+        </w:rPr>
+      </w:pPr>
+      <w:r>
+        <w:rPr>
+          <w:rFonts w:ascii="Calibri" w:cs="Calibri" w:eastAsia="Calibri" w:hAnsi="Calibri"/>
+          <w:rtl w:val="0"/>
+        </w:rPr>
+        <w:t xml:space="preserve">For the development of the dashboard,  I used three datasets generated during the data preparation phase: df_uk_population.csv, df_uk_population_density_2011.csv, and df_uk_population_density_2022.csv. These datasets contain essential population and density information segmented by age group and gender for the years 2011 and 2022.</w:t>
+      </w:r>
+    </w:p>
+    <w:p>
+      <w:pPr>
+        <w:rPr>
+          <w:rFonts w:ascii="Calibri" w:cs="Calibri" w:eastAsia="Calibri" w:hAnsi="Calibri"/>
+        </w:rPr>
+      </w:pPr>
+      <w:r>
+        <w:rPr>
+          <w:rtl w:val="0"/>
+        </w:rPr>
+      </w:r>
+    </w:p>
+    <w:p>
+      <w:pPr>
+        <w:rPr>
+          <w:rFonts w:ascii="Calibri" w:cs="Calibri" w:eastAsia="Calibri" w:hAnsi="Calibri"/>
+          <w:b w:val="1"/>
+        </w:rPr>
+      </w:pPr>
+      <w:r>
+        <w:rPr>
+          <w:rFonts w:ascii="Calibri" w:cs="Calibri" w:eastAsia="Calibri" w:hAnsi="Calibri"/>
+          <w:b w:val="1"/>
+          <w:rtl w:val="0"/>
+        </w:rPr>
+        <w:t xml:space="preserve">Purpose and Design of the Dashboard</w:t>
+      </w:r>
+    </w:p>
+    <w:p>
+      <w:pPr>
+        <w:rPr>
+          <w:rFonts w:ascii="Calibri" w:cs="Calibri" w:eastAsia="Calibri" w:hAnsi="Calibri"/>
+        </w:rPr>
+      </w:pPr>
+      <w:r>
+        <w:rPr>
+          <w:rtl w:val="0"/>
+        </w:rPr>
+      </w:r>
+    </w:p>
+    <w:p>
+      <w:pPr>
+        <w:rPr>
+          <w:rFonts w:ascii="Calibri" w:cs="Calibri" w:eastAsia="Calibri" w:hAnsi="Calibri"/>
+        </w:rPr>
+      </w:pPr>
+      <w:r>
+        <w:rPr>
+          <w:rFonts w:ascii="Calibri" w:cs="Calibri" w:eastAsia="Calibri" w:hAnsi="Calibri"/>
+          <w:rtl w:val="0"/>
+        </w:rPr>
+        <w:t xml:space="preserve">The interactive dashboard was designed with a focus on the young adult demographic (ages 18–35). It was built using Streamlit for the user interface and Plotly Express for creating dynamic and responsive visualizations. Its primary goal is to visualize UK population densities by geographic location, allowing users to filter data by year, age group, and gender. The dashboard features two main visualizations: a choropleth map to illustrate the spatial distribution of population density across local authorities, and a bar chart to display age-specific population counts.</w:t>
+      </w:r>
+    </w:p>
+    <w:p>
+      <w:pPr>
+        <w:rPr>
+          <w:rFonts w:ascii="Calibri" w:cs="Calibri" w:eastAsia="Calibri" w:hAnsi="Calibri"/>
+        </w:rPr>
+      </w:pPr>
+      <w:r>
+        <w:rPr>
+          <w:rtl w:val="0"/>
+        </w:rPr>
+      </w:r>
+    </w:p>
+    <w:p>
+      <w:pPr>
+        <w:rPr>
+          <w:rFonts w:ascii="Calibri" w:cs="Calibri" w:eastAsia="Calibri" w:hAnsi="Calibri"/>
+          <w:b w:val="1"/>
+        </w:rPr>
+      </w:pPr>
+      <w:r>
+        <w:rPr>
+          <w:rFonts w:ascii="Calibri" w:cs="Calibri" w:eastAsia="Calibri" w:hAnsi="Calibri"/>
+          <w:b w:val="1"/>
+          <w:rtl w:val="0"/>
+        </w:rPr>
+        <w:t xml:space="preserve">Visualizations and Layout</w:t>
+      </w:r>
+    </w:p>
+    <w:p>
+      <w:pPr>
+        <w:rPr>
+          <w:rFonts w:ascii="Calibri" w:cs="Calibri" w:eastAsia="Calibri" w:hAnsi="Calibri"/>
+        </w:rPr>
+      </w:pPr>
+      <w:r>
+        <w:rPr>
+          <w:rtl w:val="0"/>
+        </w:rPr>
+      </w:r>
+    </w:p>
+    <w:p>
+      <w:pPr>
+        <w:rPr>
+          <w:rFonts w:ascii="Calibri" w:cs="Calibri" w:eastAsia="Calibri" w:hAnsi="Calibri"/>
+        </w:rPr>
+      </w:pPr>
+      <w:r>
+        <w:rPr>
+          <w:rFonts w:ascii="Calibri" w:cs="Calibri" w:eastAsia="Calibri" w:hAnsi="Calibri"/>
+          <w:rtl w:val="0"/>
+        </w:rPr>
+        <w:t xml:space="preserve">I adopted a minimalist design approach by limiting the visualizations to just the choropleth map and bar chart. This streamlined layout avoids visual clutter and enables users to focus on key insights into UK population density. The choropleth map is the dashboard’s central visual element, allowing users to explore geographic variations in density. It includes hover functionality that reveals detailed information such as location name, code, population size, and density values. To complement the choropleth map, I included a bar chart that shows population distribution by age. This chart dynamically updates based on the selected gender and year, making the data dynamic with the choropleth map.</w:t>
+      </w:r>
+    </w:p>
+    <w:p>
+      <w:pPr>
+        <w:rPr>
+          <w:rFonts w:ascii="Calibri" w:cs="Calibri" w:eastAsia="Calibri" w:hAnsi="Calibri"/>
+        </w:rPr>
+      </w:pPr>
+      <w:r>
+        <w:rPr>
+          <w:rtl w:val="0"/>
+        </w:rPr>
+      </w:r>
+    </w:p>
+    <w:p>
+      <w:pPr>
+        <w:rPr>
+          <w:rFonts w:ascii="Calibri" w:cs="Calibri" w:eastAsia="Calibri" w:hAnsi="Calibri"/>
+          <w:b w:val="1"/>
+        </w:rPr>
+      </w:pPr>
+      <w:r>
+        <w:rPr>
+          <w:rFonts w:ascii="Calibri" w:cs="Calibri" w:eastAsia="Calibri" w:hAnsi="Calibri"/>
+          <w:b w:val="1"/>
+          <w:rtl w:val="0"/>
+        </w:rPr>
+        <w:t xml:space="preserve">Interactive Features and User Experience</w:t>
+      </w:r>
+    </w:p>
+    <w:p>
+      <w:pPr>
+        <w:rPr>
+          <w:rFonts w:ascii="Calibri" w:cs="Calibri" w:eastAsia="Calibri" w:hAnsi="Calibri"/>
+        </w:rPr>
+      </w:pPr>
+      <w:r>
+        <w:rPr>
+          <w:rtl w:val="0"/>
+        </w:rPr>
+      </w:r>
+    </w:p>
+    <w:p>
+      <w:pPr>
+        <w:rPr>
+          <w:rFonts w:ascii="Calibri" w:cs="Calibri" w:eastAsia="Calibri" w:hAnsi="Calibri"/>
+        </w:rPr>
+      </w:pPr>
+      <w:r>
+        <w:rPr>
+          <w:rFonts w:ascii="Calibri" w:cs="Calibri" w:eastAsia="Calibri" w:hAnsi="Calibri"/>
+          <w:rtl w:val="0"/>
+        </w:rPr>
+        <w:t xml:space="preserve">I have applied a gender-based colour scheme that changes dynamically based on user selection. The colour palettes were chosen to adapt effectively to the gender filter options in the sidebar. The dashboard also included a sidebar control panel that allows users to filter the data by year (2011 or 2022), gender, and age group, including a dedicated option for young adults. These filters provide real-time updates to both visualizations, creating a responsive and interactive experience. The titles and population details adjust dynamically based on the selected filters, ensuring that users always have a clear understanding of the data they’re viewing.</w:t>
+      </w:r>
+    </w:p>
+    <w:p>
+      <w:pPr>
+        <w:rPr>
+          <w:rFonts w:ascii="Calibri" w:cs="Calibri" w:eastAsia="Calibri" w:hAnsi="Calibri"/>
+        </w:rPr>
+      </w:pPr>
+      <w:r>
+        <w:rPr>
+          <w:rtl w:val="0"/>
+        </w:rPr>
+      </w:r>
+    </w:p>
+    <w:p>
+      <w:pPr>
+        <w:rPr>
+          <w:rFonts w:ascii="Calibri" w:cs="Calibri" w:eastAsia="Calibri" w:hAnsi="Calibri"/>
+        </w:rPr>
       </w:pPr>
       <w:r>
         <w:rPr>

</xml_diff>